<commit_message>
Adicionado .pdf do Documento de Visão
</commit_message>
<xml_diff>
--- a/Artefatos/Documento de Visão/documento_de_visao.docx
+++ b/Artefatos/Documento de Visão/documento_de_visao.docx
@@ -653,10 +653,10 @@
           </w:tcPr>
           <w:p>
             <w:r>
-              <w:t>O gerente de projeto e o desenvolvedor</w:t>
-            </w:r>
-            <w:r>
-              <w:t xml:space="preserve"> devem ser capazes de se cadastrar na plataforma</w:t>
+              <w:t xml:space="preserve">O gerente de projeto </w:t>
+            </w:r>
+            <w:r>
+              <w:t>deve ser capaz de cadastrar desenvolvedores de sua equipe na plataforma</w:t>
             </w:r>
           </w:p>
         </w:tc>

</xml_diff>

<commit_message>
Corrigido Documento de Visão
</commit_message>
<xml_diff>
--- a/Artefatos/Documento de Visão/documento_de_visao.docx
+++ b/Artefatos/Documento de Visão/documento_de_visao.docx
@@ -1,6 +1,6 @@
 
 <file path=word/document.xml><?xml version="1.0" encoding="utf-8"?>
-<w:document xmlns:wpc="http://schemas.microsoft.com/office/word/2010/wordprocessingCanvas" xmlns:cx="http://schemas.microsoft.com/office/drawing/2014/chartex" xmlns:cx1="http://schemas.microsoft.com/office/drawing/2015/9/8/chartex" xmlns:cx2="http://schemas.microsoft.com/office/drawing/2015/10/21/chartex" xmlns:cx3="http://schemas.microsoft.com/office/drawing/2016/5/9/chartex" xmlns:cx4="http://schemas.microsoft.com/office/drawing/2016/5/10/chartex" xmlns:cx5="http://schemas.microsoft.com/office/drawing/2016/5/11/chartex" xmlns:cx6="http://schemas.microsoft.com/office/drawing/2016/5/12/chartex" xmlns:cx7="http://schemas.microsoft.com/office/drawing/2016/5/13/chartex" xmlns:cx8="http://schemas.microsoft.com/office/drawing/2016/5/14/chartex" xmlns:mc="http://schemas.openxmlformats.org/markup-compatibility/2006" xmlns:aink="http://schemas.microsoft.com/office/drawing/2016/ink" xmlns:am3d="http://schemas.microsoft.com/office/drawing/2017/model3d" xmlns:o="urn:schemas-microsoft-com:office:office" xmlns:oel="http://schemas.microsoft.com/office/2019/extlst" xmlns:r="http://schemas.openxmlformats.org/officeDocument/2006/relationships" xmlns:m="http://schemas.openxmlformats.org/officeDocument/2006/math" xmlns:v="urn:schemas-microsoft-com:vml" xmlns:wp14="http://schemas.microsoft.com/office/word/2010/wordprocessingDrawing" xmlns:wp="http://schemas.openxmlformats.org/drawingml/2006/wordprocessingDrawing" xmlns:w10="urn:schemas-microsoft-com:office:word" xmlns:w="http://schemas.openxmlformats.org/wordprocessingml/2006/main" xmlns:w14="http://schemas.microsoft.com/office/word/2010/wordml" xmlns:w15="http://schemas.microsoft.com/office/word/2012/wordml" xmlns:w16cex="http://schemas.microsoft.com/office/word/2018/wordml/cex" xmlns:w16cid="http://schemas.microsoft.com/office/word/2016/wordml/cid" xmlns:w16="http://schemas.microsoft.com/office/word/2018/wordml" xmlns:w16sdtdh="http://schemas.microsoft.com/office/word/2020/wordml/sdtdatahash" xmlns:w16se="http://schemas.microsoft.com/office/word/2015/wordml/symex" xmlns:wpg="http://schemas.microsoft.com/office/word/2010/wordprocessingGroup" xmlns:wpi="http://schemas.microsoft.com/office/word/2010/wordprocessingInk" xmlns:wne="http://schemas.microsoft.com/office/word/2006/wordml" xmlns:wps="http://schemas.microsoft.com/office/word/2010/wordprocessingShape" mc:Ignorable="w14 w15 w16se w16cid w16 w16cex w16sdtdh wp14">
+<w:document xmlns:wpc="http://schemas.microsoft.com/office/word/2010/wordprocessingCanvas" xmlns:cx="http://schemas.microsoft.com/office/drawing/2014/chartex" xmlns:cx1="http://schemas.microsoft.com/office/drawing/2015/9/8/chartex" xmlns:cx2="http://schemas.microsoft.com/office/drawing/2015/10/21/chartex" xmlns:cx3="http://schemas.microsoft.com/office/drawing/2016/5/9/chartex" xmlns:cx4="http://schemas.microsoft.com/office/drawing/2016/5/10/chartex" xmlns:cx5="http://schemas.microsoft.com/office/drawing/2016/5/11/chartex" xmlns:cx6="http://schemas.microsoft.com/office/drawing/2016/5/12/chartex" xmlns:cx7="http://schemas.microsoft.com/office/drawing/2016/5/13/chartex" xmlns:cx8="http://schemas.microsoft.com/office/drawing/2016/5/14/chartex" xmlns:mc="http://schemas.openxmlformats.org/markup-compatibility/2006" xmlns:aink="http://schemas.microsoft.com/office/drawing/2016/ink" xmlns:am3d="http://schemas.microsoft.com/office/drawing/2017/model3d" xmlns:o="urn:schemas-microsoft-com:office:office" xmlns:oel="http://schemas.microsoft.com/office/2019/extlst" xmlns:r="http://schemas.openxmlformats.org/officeDocument/2006/relationships" xmlns:m="http://schemas.openxmlformats.org/officeDocument/2006/math" xmlns:v="urn:schemas-microsoft-com:vml" xmlns:wp14="http://schemas.microsoft.com/office/word/2010/wordprocessingDrawing" xmlns:wp="http://schemas.openxmlformats.org/drawingml/2006/wordprocessingDrawing" xmlns:w10="urn:schemas-microsoft-com:office:word" xmlns:w="http://schemas.openxmlformats.org/wordprocessingml/2006/main" xmlns:w14="http://schemas.microsoft.com/office/word/2010/wordml" xmlns:w15="http://schemas.microsoft.com/office/word/2012/wordml" xmlns:w16cex="http://schemas.microsoft.com/office/word/2018/wordml/cex" xmlns:w16cid="http://schemas.microsoft.com/office/word/2016/wordml/cid" xmlns:w16="http://schemas.microsoft.com/office/word/2018/wordml" xmlns:w16du="http://schemas.microsoft.com/office/word/2023/wordml/word16du" xmlns:w16sdtdh="http://schemas.microsoft.com/office/word/2020/wordml/sdtdatahash" xmlns:w16se="http://schemas.microsoft.com/office/word/2015/wordml/symex" xmlns:wpg="http://schemas.microsoft.com/office/word/2010/wordprocessingGroup" xmlns:wpi="http://schemas.microsoft.com/office/word/2010/wordprocessingInk" xmlns:wne="http://schemas.microsoft.com/office/word/2006/wordml" xmlns:wps="http://schemas.microsoft.com/office/word/2010/wordprocessingShape" mc:Ignorable="w14 w15 w16se w16cid w16 w16cex w16sdtdh wp14">
   <w:body>
     <w:tbl>
       <w:tblPr>
@@ -53,8 +53,13 @@
               <w:t>:</w:t>
             </w:r>
             <w:r>
-              <w:t xml:space="preserve"> Weblivery</w:t>
-            </w:r>
+              <w:t xml:space="preserve"> </w:t>
+            </w:r>
+            <w:proofErr w:type="spellStart"/>
+            <w:r>
+              <w:t>Weblivery</w:t>
+            </w:r>
+            <w:proofErr w:type="spellEnd"/>
           </w:p>
         </w:tc>
       </w:tr>
@@ -72,8 +77,13 @@
               <w:t>:</w:t>
             </w:r>
             <w:r>
-              <w:t xml:space="preserve"> André Rodrigues, Carlos Emanuel, Gustavo Andrade, Letícia Lott, Yan Nalon</w:t>
-            </w:r>
+              <w:t xml:space="preserve"> André Rodrigues, Carlos Emanuel, Gustavo Andrade, Letícia Lott, Yan </w:t>
+            </w:r>
+            <w:proofErr w:type="spellStart"/>
+            <w:r>
+              <w:t>Nalon</w:t>
+            </w:r>
+            <w:proofErr w:type="spellEnd"/>
           </w:p>
         </w:tc>
       </w:tr>
@@ -299,6 +309,7 @@
             <w:r>
               <w:t xml:space="preserve"> (comunicação com clientes), </w:t>
             </w:r>
+            <w:proofErr w:type="spellStart"/>
             <w:r>
               <w:rPr>
                 <w:i/>
@@ -306,6 +317,7 @@
               </w:rPr>
               <w:t>Notion</w:t>
             </w:r>
+            <w:proofErr w:type="spellEnd"/>
             <w:r>
               <w:t xml:space="preserve"> (gerência de projetos), </w:t>
             </w:r>
@@ -319,6 +331,7 @@
             <w:r>
               <w:t xml:space="preserve"> (divulgação) e </w:t>
             </w:r>
+            <w:proofErr w:type="spellStart"/>
             <w:r>
               <w:rPr>
                 <w:i/>
@@ -326,6 +339,7 @@
               </w:rPr>
               <w:t>WordPress</w:t>
             </w:r>
+            <w:proofErr w:type="spellEnd"/>
             <w:r>
               <w:t xml:space="preserve"> (portifólio).</w:t>
             </w:r>
@@ -893,21 +907,31 @@
           </w:tcPr>
           <w:p>
             <w:r>
-              <w:t xml:space="preserve">O gerente de projeto deve ser capaz de cadastrar nova </w:t>
+              <w:t xml:space="preserve">O gerente de projeto deve ser </w:t>
+            </w:r>
+            <w:r>
+              <w:t xml:space="preserve">capaz de gerenciar as </w:t>
             </w:r>
             <w:r>
               <w:lastRenderedPageBreak/>
-              <w:t>tarefa na “To-do List</w:t>
-            </w:r>
-            <w:r>
-              <w:t>”,</w:t>
-            </w:r>
-            <w:r>
-              <w:t xml:space="preserve"> atribuí-la a um</w:t>
-            </w:r>
-            <w:r>
-              <w:t xml:space="preserve"> desenvolvedor e definir uma data limite</w:t>
-            </w:r>
+              <w:t>tarefas d</w:t>
+            </w:r>
+            <w:r>
+              <w:t>a “</w:t>
+            </w:r>
+            <w:proofErr w:type="spellStart"/>
+            <w:r>
+              <w:t>To-do</w:t>
+            </w:r>
+            <w:proofErr w:type="spellEnd"/>
+            <w:r>
+              <w:t xml:space="preserve"> </w:t>
+            </w:r>
+            <w:proofErr w:type="spellStart"/>
+            <w:r>
+              <w:t>List</w:t>
+            </w:r>
+            <w:proofErr w:type="spellEnd"/>
           </w:p>
         </w:tc>
         <w:tc>
@@ -1072,14 +1096,42 @@
           </w:tcPr>
           <w:p>
             <w:r>
-              <w:t>O desenvolvedor</w:t>
-            </w:r>
-            <w:r>
-              <w:t xml:space="preserve"> deve ser capaz de visualizar a “To-do List” </w:t>
+              <w:t xml:space="preserve">A equipe de desenvolvimento deve </w:t>
+            </w:r>
+            <w:r>
+              <w:t>ser capaz de visualizar a “</w:t>
+            </w:r>
+            <w:proofErr w:type="spellStart"/>
+            <w:r>
+              <w:t>To-do</w:t>
+            </w:r>
+            <w:proofErr w:type="spellEnd"/>
+            <w:r>
+              <w:t xml:space="preserve"> </w:t>
+            </w:r>
+            <w:proofErr w:type="spellStart"/>
+            <w:r>
+              <w:t>List</w:t>
+            </w:r>
+            <w:proofErr w:type="spellEnd"/>
+            <w:r>
+              <w:t xml:space="preserve">” </w:t>
             </w:r>
             <w:r>
               <w:t>do projeto</w:t>
             </w:r>
+            <w:r>
+              <w:t xml:space="preserve"> </w:t>
+            </w:r>
+            <w:r>
+              <w:t xml:space="preserve">e </w:t>
+            </w:r>
+            <w:r>
+              <w:t>o</w:t>
+            </w:r>
+            <w:r>
+              <w:t xml:space="preserve"> status de andamento</w:t>
+            </w:r>
           </w:p>
         </w:tc>
         <w:tc>
@@ -1153,8 +1205,28 @@
               <w:t>os</w:t>
             </w:r>
             <w:r>
-              <w:t xml:space="preserve"> projetos sendo trabalhados em uma dashboard, acompanhados de seu status, data limite e desenvolvedores atuantes</w:t>
-            </w:r>
+              <w:t xml:space="preserve"> projetos sendo trabalhados em uma dashboard, acompanhados de seu</w:t>
+            </w:r>
+            <w:r>
+              <w:t>s respectivos</w:t>
+            </w:r>
+            <w:r>
+              <w:t xml:space="preserve"> </w:t>
+            </w:r>
+            <w:r>
+              <w:t xml:space="preserve">títulos, </w:t>
+            </w:r>
+            <w:r>
+              <w:t>status</w:t>
+            </w:r>
+            <w:r>
+              <w:t xml:space="preserve"> e Project </w:t>
+            </w:r>
+            <w:proofErr w:type="spellStart"/>
+            <w:r>
+              <w:t>Owner</w:t>
+            </w:r>
+            <w:proofErr w:type="spellEnd"/>
           </w:p>
         </w:tc>
         <w:tc>
@@ -1582,7 +1654,10 @@
           </w:tcPr>
           <w:p>
             <w:r>
-              <w:t>RF18</w:t>
+              <w:t>RF1</w:t>
+            </w:r>
+            <w:r>
+              <w:t>7</w:t>
             </w:r>
           </w:p>
         </w:tc>
@@ -1594,7 +1669,23 @@
           </w:tcPr>
           <w:p>
             <w:r>
-              <w:t>O gerente de projeto deve ser capaz de visualizar os itens da “To-do List” e seus respectivos status de andamento</w:t>
+              <w:t>O gerente de projeto deve ser capaz de gerar relatórios do projeto, contendo dados do projeto e itens da “</w:t>
+            </w:r>
+            <w:proofErr w:type="spellStart"/>
+            <w:r>
+              <w:t>To-do</w:t>
+            </w:r>
+            <w:proofErr w:type="spellEnd"/>
+            <w:r>
+              <w:t xml:space="preserve"> </w:t>
+            </w:r>
+            <w:proofErr w:type="spellStart"/>
+            <w:r>
+              <w:t>List</w:t>
+            </w:r>
+            <w:proofErr w:type="spellEnd"/>
+            <w:r>
+              <w:t>” acompanhados de seus respectivos status</w:t>
             </w:r>
           </w:p>
         </w:tc>
@@ -1606,7 +1697,7 @@
           </w:tcPr>
           <w:p>
             <w:r>
-              <w:t>Essencial</w:t>
+              <w:t>Desejável</w:t>
             </w:r>
           </w:p>
         </w:tc>
@@ -1620,7 +1711,7 @@
               <w:jc w:val="center"/>
             </w:pPr>
             <w:r>
-              <w:t>Mediano</w:t>
+              <w:t>Complexo</w:t>
             </w:r>
           </w:p>
         </w:tc>
@@ -1633,64 +1724,10 @@
           </w:tcPr>
           <w:p>
             <w:r>
-              <w:t>RF1</w:t>
-            </w:r>
-            <w:r>
-              <w:t>9</w:t>
-            </w:r>
-          </w:p>
-        </w:tc>
-        <w:tc>
-          <w:tcPr>
-            <w:tcW w:w="5210" w:type="dxa"/>
-            <w:gridSpan w:val="2"/>
-            <w:vAlign w:val="center"/>
-          </w:tcPr>
-          <w:p>
-            <w:r>
-              <w:t>O gerente de projeto deve ser capaz de gerar relatórios do projeto, contendo dados do projeto e itens da “To-do List” acompanhados de seus respectivos status</w:t>
-            </w:r>
-          </w:p>
-        </w:tc>
-        <w:tc>
-          <w:tcPr>
-            <w:tcW w:w="1175" w:type="dxa"/>
-            <w:gridSpan w:val="2"/>
-            <w:vAlign w:val="center"/>
-          </w:tcPr>
-          <w:p>
-            <w:r>
-              <w:t>Desejável</w:t>
-            </w:r>
-          </w:p>
-        </w:tc>
-        <w:tc>
-          <w:tcPr>
-            <w:tcW w:w="1533" w:type="dxa"/>
-            <w:vAlign w:val="center"/>
-          </w:tcPr>
-          <w:p>
-            <w:pPr>
-              <w:jc w:val="center"/>
-            </w:pPr>
-            <w:r>
-              <w:t>Complexo</w:t>
-            </w:r>
-          </w:p>
-        </w:tc>
-      </w:tr>
-      <w:tr>
-        <w:tc>
-          <w:tcPr>
-            <w:tcW w:w="802" w:type="dxa"/>
-            <w:vAlign w:val="center"/>
-          </w:tcPr>
-          <w:p>
-            <w:r>
               <w:t>RF</w:t>
             </w:r>
             <w:r>
-              <w:t>20</w:t>
+              <w:t>18</w:t>
             </w:r>
           </w:p>
         </w:tc>
@@ -2020,7 +2057,23 @@
                 <w:b/>
                 <w:bCs/>
               </w:rPr>
-              <w:t>Técnica(s) de Elicitação Utilizada(s)</w:t>
+              <w:t xml:space="preserve">Técnica(s) de </w:t>
+            </w:r>
+            <w:proofErr w:type="spellStart"/>
+            <w:r>
+              <w:rPr>
+                <w:b/>
+                <w:bCs/>
+              </w:rPr>
+              <w:t>Elicitação</w:t>
+            </w:r>
+            <w:proofErr w:type="spellEnd"/>
+            <w:r>
+              <w:rPr>
+                <w:b/>
+                <w:bCs/>
+              </w:rPr>
+              <w:t xml:space="preserve"> Utilizada(s)</w:t>
             </w:r>
           </w:p>
         </w:tc>
@@ -2056,7 +2109,7 @@
 </file>
 
 <file path=word/endnotes.xml><?xml version="1.0" encoding="utf-8"?>
-<w:endnotes xmlns:wpc="http://schemas.microsoft.com/office/word/2010/wordprocessingCanvas" xmlns:cx="http://schemas.microsoft.com/office/drawing/2014/chartex" xmlns:cx1="http://schemas.microsoft.com/office/drawing/2015/9/8/chartex" xmlns:cx2="http://schemas.microsoft.com/office/drawing/2015/10/21/chartex" xmlns:cx3="http://schemas.microsoft.com/office/drawing/2016/5/9/chartex" xmlns:cx4="http://schemas.microsoft.com/office/drawing/2016/5/10/chartex" xmlns:cx5="http://schemas.microsoft.com/office/drawing/2016/5/11/chartex" xmlns:cx6="http://schemas.microsoft.com/office/drawing/2016/5/12/chartex" xmlns:cx7="http://schemas.microsoft.com/office/drawing/2016/5/13/chartex" xmlns:cx8="http://schemas.microsoft.com/office/drawing/2016/5/14/chartex" xmlns:mc="http://schemas.openxmlformats.org/markup-compatibility/2006" xmlns:aink="http://schemas.microsoft.com/office/drawing/2016/ink" xmlns:am3d="http://schemas.microsoft.com/office/drawing/2017/model3d" xmlns:o="urn:schemas-microsoft-com:office:office" xmlns:oel="http://schemas.microsoft.com/office/2019/extlst" xmlns:r="http://schemas.openxmlformats.org/officeDocument/2006/relationships" xmlns:m="http://schemas.openxmlformats.org/officeDocument/2006/math" xmlns:v="urn:schemas-microsoft-com:vml" xmlns:wp14="http://schemas.microsoft.com/office/word/2010/wordprocessingDrawing" xmlns:wp="http://schemas.openxmlformats.org/drawingml/2006/wordprocessingDrawing" xmlns:w10="urn:schemas-microsoft-com:office:word" xmlns:w="http://schemas.openxmlformats.org/wordprocessingml/2006/main" xmlns:w14="http://schemas.microsoft.com/office/word/2010/wordml" xmlns:w15="http://schemas.microsoft.com/office/word/2012/wordml" xmlns:w16cex="http://schemas.microsoft.com/office/word/2018/wordml/cex" xmlns:w16cid="http://schemas.microsoft.com/office/word/2016/wordml/cid" xmlns:w16="http://schemas.microsoft.com/office/word/2018/wordml" xmlns:w16sdtdh="http://schemas.microsoft.com/office/word/2020/wordml/sdtdatahash" xmlns:w16se="http://schemas.microsoft.com/office/word/2015/wordml/symex" xmlns:wpg="http://schemas.microsoft.com/office/word/2010/wordprocessingGroup" xmlns:wpi="http://schemas.microsoft.com/office/word/2010/wordprocessingInk" xmlns:wne="http://schemas.microsoft.com/office/word/2006/wordml" xmlns:wps="http://schemas.microsoft.com/office/word/2010/wordprocessingShape" mc:Ignorable="w14 w15 w16se w16cid w16 w16cex w16sdtdh wp14">
+<w:endnotes xmlns:wpc="http://schemas.microsoft.com/office/word/2010/wordprocessingCanvas" xmlns:cx="http://schemas.microsoft.com/office/drawing/2014/chartex" xmlns:cx1="http://schemas.microsoft.com/office/drawing/2015/9/8/chartex" xmlns:cx2="http://schemas.microsoft.com/office/drawing/2015/10/21/chartex" xmlns:cx3="http://schemas.microsoft.com/office/drawing/2016/5/9/chartex" xmlns:cx4="http://schemas.microsoft.com/office/drawing/2016/5/10/chartex" xmlns:cx5="http://schemas.microsoft.com/office/drawing/2016/5/11/chartex" xmlns:cx6="http://schemas.microsoft.com/office/drawing/2016/5/12/chartex" xmlns:cx7="http://schemas.microsoft.com/office/drawing/2016/5/13/chartex" xmlns:cx8="http://schemas.microsoft.com/office/drawing/2016/5/14/chartex" xmlns:mc="http://schemas.openxmlformats.org/markup-compatibility/2006" xmlns:aink="http://schemas.microsoft.com/office/drawing/2016/ink" xmlns:am3d="http://schemas.microsoft.com/office/drawing/2017/model3d" xmlns:o="urn:schemas-microsoft-com:office:office" xmlns:oel="http://schemas.microsoft.com/office/2019/extlst" xmlns:r="http://schemas.openxmlformats.org/officeDocument/2006/relationships" xmlns:m="http://schemas.openxmlformats.org/officeDocument/2006/math" xmlns:v="urn:schemas-microsoft-com:vml" xmlns:wp14="http://schemas.microsoft.com/office/word/2010/wordprocessingDrawing" xmlns:wp="http://schemas.openxmlformats.org/drawingml/2006/wordprocessingDrawing" xmlns:w10="urn:schemas-microsoft-com:office:word" xmlns:w="http://schemas.openxmlformats.org/wordprocessingml/2006/main" xmlns:w14="http://schemas.microsoft.com/office/word/2010/wordml" xmlns:w15="http://schemas.microsoft.com/office/word/2012/wordml" xmlns:w16cex="http://schemas.microsoft.com/office/word/2018/wordml/cex" xmlns:w16cid="http://schemas.microsoft.com/office/word/2016/wordml/cid" xmlns:w16="http://schemas.microsoft.com/office/word/2018/wordml" xmlns:w16du="http://schemas.microsoft.com/office/word/2023/wordml/word16du" xmlns:w16sdtdh="http://schemas.microsoft.com/office/word/2020/wordml/sdtdatahash" xmlns:w16se="http://schemas.microsoft.com/office/word/2015/wordml/symex" xmlns:wpg="http://schemas.microsoft.com/office/word/2010/wordprocessingGroup" xmlns:wpi="http://schemas.microsoft.com/office/word/2010/wordprocessingInk" xmlns:wne="http://schemas.microsoft.com/office/word/2006/wordml" xmlns:wps="http://schemas.microsoft.com/office/word/2010/wordprocessingShape" mc:Ignorable="w14 w15 w16se w16cid w16 w16cex w16sdtdh wp14">
   <w:endnote w:type="separator" w:id="-1">
     <w:p>
       <w:pPr>
@@ -2081,7 +2134,7 @@
 </file>
 
 <file path=word/footnotes.xml><?xml version="1.0" encoding="utf-8"?>
-<w:footnotes xmlns:wpc="http://schemas.microsoft.com/office/word/2010/wordprocessingCanvas" xmlns:cx="http://schemas.microsoft.com/office/drawing/2014/chartex" xmlns:cx1="http://schemas.microsoft.com/office/drawing/2015/9/8/chartex" xmlns:cx2="http://schemas.microsoft.com/office/drawing/2015/10/21/chartex" xmlns:cx3="http://schemas.microsoft.com/office/drawing/2016/5/9/chartex" xmlns:cx4="http://schemas.microsoft.com/office/drawing/2016/5/10/chartex" xmlns:cx5="http://schemas.microsoft.com/office/drawing/2016/5/11/chartex" xmlns:cx6="http://schemas.microsoft.com/office/drawing/2016/5/12/chartex" xmlns:cx7="http://schemas.microsoft.com/office/drawing/2016/5/13/chartex" xmlns:cx8="http://schemas.microsoft.com/office/drawing/2016/5/14/chartex" xmlns:mc="http://schemas.openxmlformats.org/markup-compatibility/2006" xmlns:aink="http://schemas.microsoft.com/office/drawing/2016/ink" xmlns:am3d="http://schemas.microsoft.com/office/drawing/2017/model3d" xmlns:o="urn:schemas-microsoft-com:office:office" xmlns:oel="http://schemas.microsoft.com/office/2019/extlst" xmlns:r="http://schemas.openxmlformats.org/officeDocument/2006/relationships" xmlns:m="http://schemas.openxmlformats.org/officeDocument/2006/math" xmlns:v="urn:schemas-microsoft-com:vml" xmlns:wp14="http://schemas.microsoft.com/office/word/2010/wordprocessingDrawing" xmlns:wp="http://schemas.openxmlformats.org/drawingml/2006/wordprocessingDrawing" xmlns:w10="urn:schemas-microsoft-com:office:word" xmlns:w="http://schemas.openxmlformats.org/wordprocessingml/2006/main" xmlns:w14="http://schemas.microsoft.com/office/word/2010/wordml" xmlns:w15="http://schemas.microsoft.com/office/word/2012/wordml" xmlns:w16cex="http://schemas.microsoft.com/office/word/2018/wordml/cex" xmlns:w16cid="http://schemas.microsoft.com/office/word/2016/wordml/cid" xmlns:w16="http://schemas.microsoft.com/office/word/2018/wordml" xmlns:w16sdtdh="http://schemas.microsoft.com/office/word/2020/wordml/sdtdatahash" xmlns:w16se="http://schemas.microsoft.com/office/word/2015/wordml/symex" xmlns:wpg="http://schemas.microsoft.com/office/word/2010/wordprocessingGroup" xmlns:wpi="http://schemas.microsoft.com/office/word/2010/wordprocessingInk" xmlns:wne="http://schemas.microsoft.com/office/word/2006/wordml" xmlns:wps="http://schemas.microsoft.com/office/word/2010/wordprocessingShape" mc:Ignorable="w14 w15 w16se w16cid w16 w16cex w16sdtdh wp14">
+<w:footnotes xmlns:wpc="http://schemas.microsoft.com/office/word/2010/wordprocessingCanvas" xmlns:cx="http://schemas.microsoft.com/office/drawing/2014/chartex" xmlns:cx1="http://schemas.microsoft.com/office/drawing/2015/9/8/chartex" xmlns:cx2="http://schemas.microsoft.com/office/drawing/2015/10/21/chartex" xmlns:cx3="http://schemas.microsoft.com/office/drawing/2016/5/9/chartex" xmlns:cx4="http://schemas.microsoft.com/office/drawing/2016/5/10/chartex" xmlns:cx5="http://schemas.microsoft.com/office/drawing/2016/5/11/chartex" xmlns:cx6="http://schemas.microsoft.com/office/drawing/2016/5/12/chartex" xmlns:cx7="http://schemas.microsoft.com/office/drawing/2016/5/13/chartex" xmlns:cx8="http://schemas.microsoft.com/office/drawing/2016/5/14/chartex" xmlns:mc="http://schemas.openxmlformats.org/markup-compatibility/2006" xmlns:aink="http://schemas.microsoft.com/office/drawing/2016/ink" xmlns:am3d="http://schemas.microsoft.com/office/drawing/2017/model3d" xmlns:o="urn:schemas-microsoft-com:office:office" xmlns:oel="http://schemas.microsoft.com/office/2019/extlst" xmlns:r="http://schemas.openxmlformats.org/officeDocument/2006/relationships" xmlns:m="http://schemas.openxmlformats.org/officeDocument/2006/math" xmlns:v="urn:schemas-microsoft-com:vml" xmlns:wp14="http://schemas.microsoft.com/office/word/2010/wordprocessingDrawing" xmlns:wp="http://schemas.openxmlformats.org/drawingml/2006/wordprocessingDrawing" xmlns:w10="urn:schemas-microsoft-com:office:word" xmlns:w="http://schemas.openxmlformats.org/wordprocessingml/2006/main" xmlns:w14="http://schemas.microsoft.com/office/word/2010/wordml" xmlns:w15="http://schemas.microsoft.com/office/word/2012/wordml" xmlns:w16cex="http://schemas.microsoft.com/office/word/2018/wordml/cex" xmlns:w16cid="http://schemas.microsoft.com/office/word/2016/wordml/cid" xmlns:w16="http://schemas.microsoft.com/office/word/2018/wordml" xmlns:w16du="http://schemas.microsoft.com/office/word/2023/wordml/word16du" xmlns:w16sdtdh="http://schemas.microsoft.com/office/word/2020/wordml/sdtdatahash" xmlns:w16se="http://schemas.microsoft.com/office/word/2015/wordml/symex" xmlns:wpg="http://schemas.microsoft.com/office/word/2010/wordprocessingGroup" xmlns:wpi="http://schemas.microsoft.com/office/word/2010/wordprocessingInk" xmlns:wne="http://schemas.microsoft.com/office/word/2006/wordml" xmlns:wps="http://schemas.microsoft.com/office/word/2010/wordprocessingShape" mc:Ignorable="w14 w15 w16se w16cid w16 w16cex w16sdtdh wp14">
   <w:footnote w:type="separator" w:id="-1">
     <w:p>
       <w:pPr>

</xml_diff>

<commit_message>
Adicionado Documento de Interface #25
</commit_message>
<xml_diff>
--- a/Artefatos/Documento de Visão/documento_de_visao.docx
+++ b/Artefatos/Documento de Visão/documento_de_visao.docx
@@ -53,13 +53,8 @@
               <w:t>:</w:t>
             </w:r>
             <w:r>
-              <w:t xml:space="preserve"> </w:t>
-            </w:r>
-            <w:proofErr w:type="spellStart"/>
-            <w:r>
-              <w:t>Weblivery</w:t>
-            </w:r>
-            <w:proofErr w:type="spellEnd"/>
+              <w:t xml:space="preserve"> Weblivery</w:t>
+            </w:r>
           </w:p>
         </w:tc>
       </w:tr>
@@ -77,13 +72,8 @@
               <w:t>:</w:t>
             </w:r>
             <w:r>
-              <w:t xml:space="preserve"> André Rodrigues, Carlos Emanuel, Gustavo Andrade, Letícia Lott, Yan </w:t>
-            </w:r>
-            <w:proofErr w:type="spellStart"/>
-            <w:r>
-              <w:t>Nalon</w:t>
-            </w:r>
-            <w:proofErr w:type="spellEnd"/>
+              <w:t xml:space="preserve"> André Rodrigues, Carlos Emanuel, Gustavo Andrade, Letícia Lott, Yan Nalon</w:t>
+            </w:r>
           </w:p>
         </w:tc>
       </w:tr>
@@ -309,7 +299,6 @@
             <w:r>
               <w:t xml:space="preserve"> (comunicação com clientes), </w:t>
             </w:r>
-            <w:proofErr w:type="spellStart"/>
             <w:r>
               <w:rPr>
                 <w:i/>
@@ -317,7 +306,6 @@
               </w:rPr>
               <w:t>Notion</w:t>
             </w:r>
-            <w:proofErr w:type="spellEnd"/>
             <w:r>
               <w:t xml:space="preserve"> (gerência de projetos), </w:t>
             </w:r>
@@ -331,7 +319,6 @@
             <w:r>
               <w:t xml:space="preserve"> (divulgação) e </w:t>
             </w:r>
-            <w:proofErr w:type="spellStart"/>
             <w:r>
               <w:rPr>
                 <w:i/>
@@ -339,7 +326,6 @@
               </w:rPr>
               <w:t>WordPress</w:t>
             </w:r>
-            <w:proofErr w:type="spellEnd"/>
             <w:r>
               <w:t xml:space="preserve"> (portifólio).</w:t>
             </w:r>
@@ -917,21 +903,8 @@
               <w:t>tarefas d</w:t>
             </w:r>
             <w:r>
-              <w:t>a “</w:t>
-            </w:r>
-            <w:proofErr w:type="spellStart"/>
-            <w:r>
-              <w:t>To-do</w:t>
-            </w:r>
-            <w:proofErr w:type="spellEnd"/>
-            <w:r>
-              <w:t xml:space="preserve"> </w:t>
-            </w:r>
-            <w:proofErr w:type="spellStart"/>
-            <w:r>
-              <w:t>List</w:t>
-            </w:r>
-            <w:proofErr w:type="spellEnd"/>
+              <w:t>a “To-do List</w:t>
+            </w:r>
           </w:p>
         </w:tc>
         <w:tc>
@@ -1099,38 +1072,115 @@
               <w:t xml:space="preserve">A equipe de desenvolvimento deve </w:t>
             </w:r>
             <w:r>
-              <w:t>ser capaz de visualizar a “</w:t>
-            </w:r>
-            <w:proofErr w:type="spellStart"/>
-            <w:r>
-              <w:t>To-do</w:t>
-            </w:r>
-            <w:proofErr w:type="spellEnd"/>
+              <w:t xml:space="preserve">ser capaz de visualizar a “To-do List” </w:t>
+            </w:r>
+            <w:r>
+              <w:t>do projeto</w:t>
+            </w:r>
             <w:r>
               <w:t xml:space="preserve"> </w:t>
             </w:r>
-            <w:proofErr w:type="spellStart"/>
-            <w:r>
-              <w:t>List</w:t>
-            </w:r>
-            <w:proofErr w:type="spellEnd"/>
-            <w:r>
-              <w:t xml:space="preserve">” </w:t>
-            </w:r>
-            <w:r>
-              <w:t>do projeto</w:t>
+            <w:r>
+              <w:t xml:space="preserve">e </w:t>
+            </w:r>
+            <w:r>
+              <w:t>o</w:t>
+            </w:r>
+            <w:r>
+              <w:t xml:space="preserve"> status de andamento</w:t>
+            </w:r>
+            <w:r>
+              <w:t xml:space="preserve"> das tarefas</w:t>
+            </w:r>
+          </w:p>
+        </w:tc>
+        <w:tc>
+          <w:tcPr>
+            <w:tcW w:w="1175" w:type="dxa"/>
+            <w:gridSpan w:val="2"/>
+            <w:vAlign w:val="center"/>
+          </w:tcPr>
+          <w:p>
+            <w:r>
+              <w:t>Essencial</w:t>
+            </w:r>
+          </w:p>
+        </w:tc>
+        <w:tc>
+          <w:tcPr>
+            <w:tcW w:w="1533" w:type="dxa"/>
+            <w:vAlign w:val="center"/>
+          </w:tcPr>
+          <w:p>
+            <w:pPr>
+              <w:jc w:val="center"/>
+            </w:pPr>
+            <w:r>
+              <w:t>Mediano</w:t>
+            </w:r>
+          </w:p>
+        </w:tc>
+      </w:tr>
+      <w:tr>
+        <w:tc>
+          <w:tcPr>
+            <w:tcW w:w="802" w:type="dxa"/>
+            <w:vAlign w:val="center"/>
+          </w:tcPr>
+          <w:p>
+            <w:r>
+              <w:t>RF0</w:t>
+            </w:r>
+            <w:r>
+              <w:t>9</w:t>
+            </w:r>
+          </w:p>
+        </w:tc>
+        <w:tc>
+          <w:tcPr>
+            <w:tcW w:w="5210" w:type="dxa"/>
+            <w:gridSpan w:val="2"/>
+            <w:vAlign w:val="center"/>
+          </w:tcPr>
+          <w:p>
+            <w:r>
+              <w:t>O desenvolvedor e o gerente de projetos</w:t>
+            </w:r>
+            <w:r>
+              <w:t xml:space="preserve"> deve</w:t>
+            </w:r>
+            <w:r>
+              <w:t>m</w:t>
+            </w:r>
+            <w:r>
+              <w:t xml:space="preserve"> ser capaz</w:t>
+            </w:r>
+            <w:r>
+              <w:t>es</w:t>
+            </w:r>
+            <w:r>
+              <w:t xml:space="preserve"> de visualizar </w:t>
+            </w:r>
+            <w:r>
+              <w:t>os</w:t>
+            </w:r>
+            <w:r>
+              <w:t xml:space="preserve"> projetos sendo trabalhados em uma dashboard, acompanhados de seu</w:t>
+            </w:r>
+            <w:r>
+              <w:t>s respectivos</w:t>
             </w:r>
             <w:r>
               <w:t xml:space="preserve"> </w:t>
             </w:r>
             <w:r>
-              <w:t xml:space="preserve">e </w:t>
-            </w:r>
-            <w:r>
-              <w:t>o</w:t>
-            </w:r>
-            <w:r>
-              <w:t xml:space="preserve"> status de andamento</w:t>
+              <w:t xml:space="preserve">títulos, </w:t>
+            </w:r>
+            <w:r>
+              <w:t>status</w:t>
+            </w:r>
+            <w:r>
+              <w:t xml:space="preserve"> e Project Owner</w:t>
             </w:r>
           </w:p>
         </w:tc>
@@ -1169,10 +1219,10 @@
           </w:tcPr>
           <w:p>
             <w:r>
-              <w:t>RF0</w:t>
-            </w:r>
-            <w:r>
-              <w:t>9</w:t>
+              <w:t>RF</w:t>
+            </w:r>
+            <w:r>
+              <w:t>10</w:t>
             </w:r>
           </w:p>
         </w:tc>
@@ -1184,49 +1234,17 @@
           </w:tcPr>
           <w:p>
             <w:r>
-              <w:t>O desenvolvedor e o gerente de projetos</w:t>
-            </w:r>
-            <w:r>
-              <w:t xml:space="preserve"> deve</w:t>
-            </w:r>
-            <w:r>
-              <w:t>m</w:t>
-            </w:r>
-            <w:r>
-              <w:t xml:space="preserve"> ser capaz</w:t>
-            </w:r>
-            <w:r>
-              <w:t>es</w:t>
-            </w:r>
-            <w:r>
-              <w:t xml:space="preserve"> de visualizar </w:t>
-            </w:r>
-            <w:r>
-              <w:t>os</w:t>
-            </w:r>
-            <w:r>
-              <w:t xml:space="preserve"> projetos sendo trabalhados em uma dashboard, acompanhados de seu</w:t>
-            </w:r>
-            <w:r>
-              <w:t>s respectivos</w:t>
+              <w:t xml:space="preserve">O gerente de projeto deve ser capaz de aceitar ou </w:t>
+            </w:r>
+            <w:r>
+              <w:t>recusar</w:t>
             </w:r>
             <w:r>
               <w:t xml:space="preserve"> </w:t>
             </w:r>
             <w:r>
-              <w:t xml:space="preserve">títulos, </w:t>
-            </w:r>
-            <w:r>
-              <w:t>status</w:t>
-            </w:r>
-            <w:r>
-              <w:t xml:space="preserve"> e Project </w:t>
-            </w:r>
-            <w:proofErr w:type="spellStart"/>
-            <w:r>
-              <w:t>Owner</w:t>
-            </w:r>
-            <w:proofErr w:type="spellEnd"/>
+              <w:t>novas solicitações de serviço</w:t>
+            </w:r>
           </w:p>
         </w:tc>
         <w:tc>
@@ -1251,6 +1269,120 @@
               <w:jc w:val="center"/>
             </w:pPr>
             <w:r>
+              <w:t>Simples</w:t>
+            </w:r>
+          </w:p>
+        </w:tc>
+      </w:tr>
+      <w:tr>
+        <w:tc>
+          <w:tcPr>
+            <w:tcW w:w="802" w:type="dxa"/>
+            <w:vAlign w:val="center"/>
+          </w:tcPr>
+          <w:p>
+            <w:r>
+              <w:t>RF</w:t>
+            </w:r>
+            <w:r>
+              <w:t>11</w:t>
+            </w:r>
+          </w:p>
+        </w:tc>
+        <w:tc>
+          <w:tcPr>
+            <w:tcW w:w="5210" w:type="dxa"/>
+            <w:gridSpan w:val="2"/>
+            <w:vAlign w:val="center"/>
+          </w:tcPr>
+          <w:p>
+            <w:r>
+              <w:t>O gerente de projeto deve ser capaz de cadastrar um novo projeto na dashboard a partir das solicitações</w:t>
+            </w:r>
+            <w:r>
+              <w:t xml:space="preserve"> recebidas</w:t>
+            </w:r>
+            <w:r>
+              <w:t>, atribuindo a ele um</w:t>
+            </w:r>
+            <w:r>
+              <w:t>a data limite e os desenvolvedores responsáveis</w:t>
+            </w:r>
+          </w:p>
+        </w:tc>
+        <w:tc>
+          <w:tcPr>
+            <w:tcW w:w="1175" w:type="dxa"/>
+            <w:gridSpan w:val="2"/>
+            <w:vAlign w:val="center"/>
+          </w:tcPr>
+          <w:p>
+            <w:r>
+              <w:t>Essencial</w:t>
+            </w:r>
+          </w:p>
+        </w:tc>
+        <w:tc>
+          <w:tcPr>
+            <w:tcW w:w="1533" w:type="dxa"/>
+            <w:vAlign w:val="center"/>
+          </w:tcPr>
+          <w:p>
+            <w:pPr>
+              <w:jc w:val="center"/>
+            </w:pPr>
+            <w:r>
+              <w:t>Alta</w:t>
+            </w:r>
+          </w:p>
+        </w:tc>
+      </w:tr>
+      <w:tr>
+        <w:tc>
+          <w:tcPr>
+            <w:tcW w:w="802" w:type="dxa"/>
+            <w:vAlign w:val="center"/>
+          </w:tcPr>
+          <w:p>
+            <w:r>
+              <w:t>RF12</w:t>
+            </w:r>
+          </w:p>
+        </w:tc>
+        <w:tc>
+          <w:tcPr>
+            <w:tcW w:w="5210" w:type="dxa"/>
+            <w:gridSpan w:val="2"/>
+            <w:vAlign w:val="center"/>
+          </w:tcPr>
+          <w:p>
+            <w:r>
+              <w:t>O gerente de projeto deve ser capaz de reatribuir tarefas em um projeto</w:t>
+            </w:r>
+          </w:p>
+        </w:tc>
+        <w:tc>
+          <w:tcPr>
+            <w:tcW w:w="1175" w:type="dxa"/>
+            <w:gridSpan w:val="2"/>
+            <w:vAlign w:val="center"/>
+          </w:tcPr>
+          <w:p>
+            <w:r>
+              <w:t>Essencial</w:t>
+            </w:r>
+          </w:p>
+        </w:tc>
+        <w:tc>
+          <w:tcPr>
+            <w:tcW w:w="1533" w:type="dxa"/>
+            <w:vAlign w:val="center"/>
+          </w:tcPr>
+          <w:p>
+            <w:pPr>
+              <w:jc w:val="center"/>
+            </w:pPr>
+            <w:r>
               <w:t>Mediano</w:t>
             </w:r>
           </w:p>
@@ -1264,10 +1396,7 @@
           </w:tcPr>
           <w:p>
             <w:r>
-              <w:t>RF</w:t>
-            </w:r>
-            <w:r>
-              <w:t>10</w:t>
+              <w:t>RF13</w:t>
             </w:r>
           </w:p>
         </w:tc>
@@ -1279,16 +1408,7 @@
           </w:tcPr>
           <w:p>
             <w:r>
-              <w:t xml:space="preserve">O gerente de projeto deve ser capaz de aceitar ou </w:t>
-            </w:r>
-            <w:r>
-              <w:t>recusar</w:t>
-            </w:r>
-            <w:r>
-              <w:t xml:space="preserve"> </w:t>
-            </w:r>
-            <w:r>
-              <w:t>novas solicitações de serviço</w:t>
+              <w:t>O desenvolvedor não deve ser capaz de visualizar projetos aos quais ele não foi atribuído</w:t>
             </w:r>
           </w:p>
         </w:tc>
@@ -1300,6 +1420,117 @@
           </w:tcPr>
           <w:p>
             <w:r>
+              <w:t>Desejável</w:t>
+            </w:r>
+          </w:p>
+        </w:tc>
+        <w:tc>
+          <w:tcPr>
+            <w:tcW w:w="1533" w:type="dxa"/>
+            <w:vAlign w:val="center"/>
+          </w:tcPr>
+          <w:p>
+            <w:pPr>
+              <w:jc w:val="center"/>
+            </w:pPr>
+            <w:r>
+              <w:t>Mediano</w:t>
+            </w:r>
+          </w:p>
+        </w:tc>
+      </w:tr>
+      <w:tr>
+        <w:tc>
+          <w:tcPr>
+            <w:tcW w:w="802" w:type="dxa"/>
+            <w:vAlign w:val="center"/>
+          </w:tcPr>
+          <w:p>
+            <w:r>
+              <w:t>RF14</w:t>
+            </w:r>
+          </w:p>
+        </w:tc>
+        <w:tc>
+          <w:tcPr>
+            <w:tcW w:w="5210" w:type="dxa"/>
+            <w:gridSpan w:val="2"/>
+            <w:vAlign w:val="center"/>
+          </w:tcPr>
+          <w:p>
+            <w:r>
+              <w:t>O gerente de projeto</w:t>
+            </w:r>
+            <w:r>
+              <w:t xml:space="preserve"> deve ser capaz de visualizar gráficos contendo status dos projetos existentes no sistema e quantidade de projetos atribuídos para cada desenvolvedor</w:t>
+            </w:r>
+          </w:p>
+        </w:tc>
+        <w:tc>
+          <w:tcPr>
+            <w:tcW w:w="1175" w:type="dxa"/>
+            <w:gridSpan w:val="2"/>
+            <w:vAlign w:val="center"/>
+          </w:tcPr>
+          <w:p>
+            <w:r>
+              <w:t>Desejável</w:t>
+            </w:r>
+          </w:p>
+        </w:tc>
+        <w:tc>
+          <w:tcPr>
+            <w:tcW w:w="1533" w:type="dxa"/>
+            <w:vAlign w:val="center"/>
+          </w:tcPr>
+          <w:p>
+            <w:pPr>
+              <w:jc w:val="center"/>
+            </w:pPr>
+            <w:r>
+              <w:t>Mediano</w:t>
+            </w:r>
+          </w:p>
+        </w:tc>
+      </w:tr>
+      <w:tr>
+        <w:tc>
+          <w:tcPr>
+            <w:tcW w:w="802" w:type="dxa"/>
+            <w:vAlign w:val="center"/>
+          </w:tcPr>
+          <w:p>
+            <w:r>
+              <w:t>RF15</w:t>
+            </w:r>
+          </w:p>
+        </w:tc>
+        <w:tc>
+          <w:tcPr>
+            <w:tcW w:w="5210" w:type="dxa"/>
+            <w:gridSpan w:val="2"/>
+            <w:vAlign w:val="center"/>
+          </w:tcPr>
+          <w:p>
+            <w:r>
+              <w:t xml:space="preserve">O gerente de projeto deve ser capaz de editar as informações de </w:t>
+            </w:r>
+            <w:r>
+              <w:t>todos os projetos</w:t>
+            </w:r>
+            <w:r>
+              <w:t xml:space="preserve"> já existentes</w:t>
+            </w:r>
+          </w:p>
+        </w:tc>
+        <w:tc>
+          <w:tcPr>
+            <w:tcW w:w="1175" w:type="dxa"/>
+            <w:gridSpan w:val="2"/>
+            <w:vAlign w:val="center"/>
+          </w:tcPr>
+          <w:p>
+            <w:r>
               <w:t>Essencial</w:t>
             </w:r>
           </w:p>
@@ -1314,6 +1545,57 @@
               <w:jc w:val="center"/>
             </w:pPr>
             <w:r>
+              <w:t>Mediano</w:t>
+            </w:r>
+          </w:p>
+        </w:tc>
+      </w:tr>
+      <w:tr>
+        <w:tc>
+          <w:tcPr>
+            <w:tcW w:w="802" w:type="dxa"/>
+            <w:vAlign w:val="center"/>
+          </w:tcPr>
+          <w:p>
+            <w:r>
+              <w:t>RF16</w:t>
+            </w:r>
+          </w:p>
+        </w:tc>
+        <w:tc>
+          <w:tcPr>
+            <w:tcW w:w="5210" w:type="dxa"/>
+            <w:gridSpan w:val="2"/>
+            <w:vAlign w:val="center"/>
+          </w:tcPr>
+          <w:p>
+            <w:r>
+              <w:t>O gerente de projeto deve ser capaz de cancelar um projeto</w:t>
+            </w:r>
+          </w:p>
+        </w:tc>
+        <w:tc>
+          <w:tcPr>
+            <w:tcW w:w="1175" w:type="dxa"/>
+            <w:gridSpan w:val="2"/>
+            <w:vAlign w:val="center"/>
+          </w:tcPr>
+          <w:p>
+            <w:r>
+              <w:t>Essencial</w:t>
+            </w:r>
+          </w:p>
+        </w:tc>
+        <w:tc>
+          <w:tcPr>
+            <w:tcW w:w="1533" w:type="dxa"/>
+            <w:vAlign w:val="center"/>
+          </w:tcPr>
+          <w:p>
+            <w:pPr>
+              <w:jc w:val="center"/>
+            </w:pPr>
+            <w:r>
               <w:t>Simples</w:t>
             </w:r>
           </w:p>
@@ -1327,10 +1609,10 @@
           </w:tcPr>
           <w:p>
             <w:r>
-              <w:t>RF</w:t>
-            </w:r>
-            <w:r>
-              <w:t>11</w:t>
+              <w:t>RF1</w:t>
+            </w:r>
+            <w:r>
+              <w:t>7</w:t>
             </w:r>
           </w:p>
         </w:tc>
@@ -1342,350 +1624,7 @@
           </w:tcPr>
           <w:p>
             <w:r>
-              <w:t>O gerente de projeto deve ser capaz de cadastrar um novo projeto na dashboard a partir das solicitações</w:t>
-            </w:r>
-            <w:r>
-              <w:t xml:space="preserve"> recebidas</w:t>
-            </w:r>
-            <w:r>
-              <w:t>, atribuindo a ele um</w:t>
-            </w:r>
-            <w:r>
-              <w:t>a data limite e os desenvolvedores responsáveis</w:t>
-            </w:r>
-          </w:p>
-        </w:tc>
-        <w:tc>
-          <w:tcPr>
-            <w:tcW w:w="1175" w:type="dxa"/>
-            <w:gridSpan w:val="2"/>
-            <w:vAlign w:val="center"/>
-          </w:tcPr>
-          <w:p>
-            <w:r>
-              <w:t>Essencial</w:t>
-            </w:r>
-          </w:p>
-        </w:tc>
-        <w:tc>
-          <w:tcPr>
-            <w:tcW w:w="1533" w:type="dxa"/>
-            <w:vAlign w:val="center"/>
-          </w:tcPr>
-          <w:p>
-            <w:pPr>
-              <w:jc w:val="center"/>
-            </w:pPr>
-            <w:r>
-              <w:t>Alta</w:t>
-            </w:r>
-          </w:p>
-        </w:tc>
-      </w:tr>
-      <w:tr>
-        <w:tc>
-          <w:tcPr>
-            <w:tcW w:w="802" w:type="dxa"/>
-            <w:vAlign w:val="center"/>
-          </w:tcPr>
-          <w:p>
-            <w:r>
-              <w:t>RF12</w:t>
-            </w:r>
-          </w:p>
-        </w:tc>
-        <w:tc>
-          <w:tcPr>
-            <w:tcW w:w="5210" w:type="dxa"/>
-            <w:gridSpan w:val="2"/>
-            <w:vAlign w:val="center"/>
-          </w:tcPr>
-          <w:p>
-            <w:r>
-              <w:t>O gerente de projeto deve ser capaz de reatribuir tarefas em um projeto</w:t>
-            </w:r>
-          </w:p>
-        </w:tc>
-        <w:tc>
-          <w:tcPr>
-            <w:tcW w:w="1175" w:type="dxa"/>
-            <w:gridSpan w:val="2"/>
-            <w:vAlign w:val="center"/>
-          </w:tcPr>
-          <w:p>
-            <w:r>
-              <w:t>Essencial</w:t>
-            </w:r>
-          </w:p>
-        </w:tc>
-        <w:tc>
-          <w:tcPr>
-            <w:tcW w:w="1533" w:type="dxa"/>
-            <w:vAlign w:val="center"/>
-          </w:tcPr>
-          <w:p>
-            <w:pPr>
-              <w:jc w:val="center"/>
-            </w:pPr>
-            <w:r>
-              <w:t>Mediano</w:t>
-            </w:r>
-          </w:p>
-        </w:tc>
-      </w:tr>
-      <w:tr>
-        <w:tc>
-          <w:tcPr>
-            <w:tcW w:w="802" w:type="dxa"/>
-            <w:vAlign w:val="center"/>
-          </w:tcPr>
-          <w:p>
-            <w:r>
-              <w:t>RF13</w:t>
-            </w:r>
-          </w:p>
-        </w:tc>
-        <w:tc>
-          <w:tcPr>
-            <w:tcW w:w="5210" w:type="dxa"/>
-            <w:gridSpan w:val="2"/>
-            <w:vAlign w:val="center"/>
-          </w:tcPr>
-          <w:p>
-            <w:r>
-              <w:t>O desenvolvedor não deve ser capaz de visualizar projetos aos quais ele não foi atribuído</w:t>
-            </w:r>
-          </w:p>
-        </w:tc>
-        <w:tc>
-          <w:tcPr>
-            <w:tcW w:w="1175" w:type="dxa"/>
-            <w:gridSpan w:val="2"/>
-            <w:vAlign w:val="center"/>
-          </w:tcPr>
-          <w:p>
-            <w:r>
-              <w:t>Desejável</w:t>
-            </w:r>
-          </w:p>
-        </w:tc>
-        <w:tc>
-          <w:tcPr>
-            <w:tcW w:w="1533" w:type="dxa"/>
-            <w:vAlign w:val="center"/>
-          </w:tcPr>
-          <w:p>
-            <w:pPr>
-              <w:jc w:val="center"/>
-            </w:pPr>
-            <w:r>
-              <w:t>Mediano</w:t>
-            </w:r>
-          </w:p>
-        </w:tc>
-      </w:tr>
-      <w:tr>
-        <w:tc>
-          <w:tcPr>
-            <w:tcW w:w="802" w:type="dxa"/>
-            <w:vAlign w:val="center"/>
-          </w:tcPr>
-          <w:p>
-            <w:r>
-              <w:t>RF14</w:t>
-            </w:r>
-          </w:p>
-        </w:tc>
-        <w:tc>
-          <w:tcPr>
-            <w:tcW w:w="5210" w:type="dxa"/>
-            <w:gridSpan w:val="2"/>
-            <w:vAlign w:val="center"/>
-          </w:tcPr>
-          <w:p>
-            <w:r>
-              <w:t>O gerente de projeto</w:t>
-            </w:r>
-            <w:r>
-              <w:t xml:space="preserve"> deve ser capaz de visualizar gráficos contendo status dos projetos existentes no sistema e quantidade de projetos atribuídos para cada desenvolvedor</w:t>
-            </w:r>
-          </w:p>
-        </w:tc>
-        <w:tc>
-          <w:tcPr>
-            <w:tcW w:w="1175" w:type="dxa"/>
-            <w:gridSpan w:val="2"/>
-            <w:vAlign w:val="center"/>
-          </w:tcPr>
-          <w:p>
-            <w:r>
-              <w:t>Desejável</w:t>
-            </w:r>
-          </w:p>
-        </w:tc>
-        <w:tc>
-          <w:tcPr>
-            <w:tcW w:w="1533" w:type="dxa"/>
-            <w:vAlign w:val="center"/>
-          </w:tcPr>
-          <w:p>
-            <w:pPr>
-              <w:jc w:val="center"/>
-            </w:pPr>
-            <w:r>
-              <w:t>Mediano</w:t>
-            </w:r>
-          </w:p>
-        </w:tc>
-      </w:tr>
-      <w:tr>
-        <w:tc>
-          <w:tcPr>
-            <w:tcW w:w="802" w:type="dxa"/>
-            <w:vAlign w:val="center"/>
-          </w:tcPr>
-          <w:p>
-            <w:r>
-              <w:t>RF15</w:t>
-            </w:r>
-          </w:p>
-        </w:tc>
-        <w:tc>
-          <w:tcPr>
-            <w:tcW w:w="5210" w:type="dxa"/>
-            <w:gridSpan w:val="2"/>
-            <w:vAlign w:val="center"/>
-          </w:tcPr>
-          <w:p>
-            <w:r>
-              <w:t xml:space="preserve">O gerente de projeto deve ser capaz de editar as informações de </w:t>
-            </w:r>
-            <w:r>
-              <w:t>todos os projetos</w:t>
-            </w:r>
-            <w:r>
-              <w:t xml:space="preserve"> já existentes</w:t>
-            </w:r>
-          </w:p>
-        </w:tc>
-        <w:tc>
-          <w:tcPr>
-            <w:tcW w:w="1175" w:type="dxa"/>
-            <w:gridSpan w:val="2"/>
-            <w:vAlign w:val="center"/>
-          </w:tcPr>
-          <w:p>
-            <w:r>
-              <w:t>Essencial</w:t>
-            </w:r>
-          </w:p>
-        </w:tc>
-        <w:tc>
-          <w:tcPr>
-            <w:tcW w:w="1533" w:type="dxa"/>
-            <w:vAlign w:val="center"/>
-          </w:tcPr>
-          <w:p>
-            <w:pPr>
-              <w:jc w:val="center"/>
-            </w:pPr>
-            <w:r>
-              <w:t>Mediano</w:t>
-            </w:r>
-          </w:p>
-        </w:tc>
-      </w:tr>
-      <w:tr>
-        <w:tc>
-          <w:tcPr>
-            <w:tcW w:w="802" w:type="dxa"/>
-            <w:vAlign w:val="center"/>
-          </w:tcPr>
-          <w:p>
-            <w:r>
-              <w:t>RF16</w:t>
-            </w:r>
-          </w:p>
-        </w:tc>
-        <w:tc>
-          <w:tcPr>
-            <w:tcW w:w="5210" w:type="dxa"/>
-            <w:gridSpan w:val="2"/>
-            <w:vAlign w:val="center"/>
-          </w:tcPr>
-          <w:p>
-            <w:r>
-              <w:t>O gerente de projeto deve ser capaz de cancelar um projeto</w:t>
-            </w:r>
-          </w:p>
-        </w:tc>
-        <w:tc>
-          <w:tcPr>
-            <w:tcW w:w="1175" w:type="dxa"/>
-            <w:gridSpan w:val="2"/>
-            <w:vAlign w:val="center"/>
-          </w:tcPr>
-          <w:p>
-            <w:r>
-              <w:t>Essencial</w:t>
-            </w:r>
-          </w:p>
-        </w:tc>
-        <w:tc>
-          <w:tcPr>
-            <w:tcW w:w="1533" w:type="dxa"/>
-            <w:vAlign w:val="center"/>
-          </w:tcPr>
-          <w:p>
-            <w:pPr>
-              <w:jc w:val="center"/>
-            </w:pPr>
-            <w:r>
-              <w:t>Simples</w:t>
-            </w:r>
-          </w:p>
-        </w:tc>
-      </w:tr>
-      <w:tr>
-        <w:tc>
-          <w:tcPr>
-            <w:tcW w:w="802" w:type="dxa"/>
-            <w:vAlign w:val="center"/>
-          </w:tcPr>
-          <w:p>
-            <w:r>
-              <w:t>RF1</w:t>
-            </w:r>
-            <w:r>
-              <w:t>7</w:t>
-            </w:r>
-          </w:p>
-        </w:tc>
-        <w:tc>
-          <w:tcPr>
-            <w:tcW w:w="5210" w:type="dxa"/>
-            <w:gridSpan w:val="2"/>
-            <w:vAlign w:val="center"/>
-          </w:tcPr>
-          <w:p>
-            <w:r>
-              <w:t>O gerente de projeto deve ser capaz de gerar relatórios do projeto, contendo dados do projeto e itens da “</w:t>
-            </w:r>
-            <w:proofErr w:type="spellStart"/>
-            <w:r>
-              <w:t>To-do</w:t>
-            </w:r>
-            <w:proofErr w:type="spellEnd"/>
-            <w:r>
-              <w:t xml:space="preserve"> </w:t>
-            </w:r>
-            <w:proofErr w:type="spellStart"/>
-            <w:r>
-              <w:t>List</w:t>
-            </w:r>
-            <w:proofErr w:type="spellEnd"/>
-            <w:r>
-              <w:t>” acompanhados de seus respectivos status</w:t>
+              <w:t>O gerente de projeto deve ser capaz de gerar relatórios do projeto, contendo dados do projeto e itens da “To-do List” acompanhados de seus respectivos status</w:t>
             </w:r>
           </w:p>
         </w:tc>
@@ -2057,23 +1996,7 @@
                 <w:b/>
                 <w:bCs/>
               </w:rPr>
-              <w:t xml:space="preserve">Técnica(s) de </w:t>
-            </w:r>
-            <w:proofErr w:type="spellStart"/>
-            <w:r>
-              <w:rPr>
-                <w:b/>
-                <w:bCs/>
-              </w:rPr>
-              <w:t>Elicitação</w:t>
-            </w:r>
-            <w:proofErr w:type="spellEnd"/>
-            <w:r>
-              <w:rPr>
-                <w:b/>
-                <w:bCs/>
-              </w:rPr>
-              <w:t xml:space="preserve"> Utilizada(s)</w:t>
+              <w:t>Técnica(s) de Elicitação Utilizada(s)</w:t>
             </w:r>
           </w:p>
         </w:tc>

</xml_diff>

<commit_message>
Atualizado Documento de Visão
</commit_message>
<xml_diff>
--- a/Artefatos/Documento de Visão/documento_de_visao.docx
+++ b/Artefatos/Documento de Visão/documento_de_visao.docx
@@ -594,6 +594,7 @@
           </w:tcPr>
           <w:p>
             <w:pPr>
+              <w:jc w:val="center"/>
               <w:rPr>
                 <w:b/>
                 <w:bCs/>
@@ -615,6 +616,7 @@
           </w:tcPr>
           <w:p>
             <w:pPr>
+              <w:jc w:val="center"/>
               <w:rPr>
                 <w:b/>
                 <w:bCs/>
@@ -667,6 +669,9 @@
             <w:vAlign w:val="center"/>
           </w:tcPr>
           <w:p>
+            <w:pPr>
+              <w:jc w:val="center"/>
+            </w:pPr>
             <w:r>
               <w:t>Essencial</w:t>
             </w:r>
@@ -724,6 +729,9 @@
             <w:vAlign w:val="center"/>
           </w:tcPr>
           <w:p>
+            <w:pPr>
+              <w:jc w:val="center"/>
+            </w:pPr>
             <w:r>
               <w:t>Essencial</w:t>
             </w:r>
@@ -793,6 +801,9 @@
             <w:vAlign w:val="center"/>
           </w:tcPr>
           <w:p>
+            <w:pPr>
+              <w:jc w:val="center"/>
+            </w:pPr>
             <w:r>
               <w:t>Essencial</w:t>
             </w:r>
@@ -850,6 +861,9 @@
             <w:vAlign w:val="center"/>
           </w:tcPr>
           <w:p>
+            <w:pPr>
+              <w:jc w:val="center"/>
+            </w:pPr>
             <w:r>
               <w:t>Essencial</w:t>
             </w:r>
@@ -905,6 +919,9 @@
             <w:r>
               <w:t>a “To-do List</w:t>
             </w:r>
+            <w:r>
+              <w:t>”</w:t>
+            </w:r>
           </w:p>
         </w:tc>
         <w:tc>
@@ -914,6 +931,9 @@
             <w:vAlign w:val="center"/>
           </w:tcPr>
           <w:p>
+            <w:pPr>
+              <w:jc w:val="center"/>
+            </w:pPr>
             <w:r>
               <w:lastRenderedPageBreak/>
               <w:t>Essencial</w:t>
@@ -972,6 +992,9 @@
             <w:vAlign w:val="center"/>
           </w:tcPr>
           <w:p>
+            <w:pPr>
+              <w:jc w:val="center"/>
+            </w:pPr>
             <w:r>
               <w:t>Desejável</w:t>
             </w:r>
@@ -1026,6 +1049,9 @@
             <w:vAlign w:val="center"/>
           </w:tcPr>
           <w:p>
+            <w:pPr>
+              <w:jc w:val="center"/>
+            </w:pPr>
             <w:r>
               <w:t>Essencial</w:t>
             </w:r>
@@ -1069,10 +1095,31 @@
           </w:tcPr>
           <w:p>
             <w:r>
-              <w:t xml:space="preserve">A equipe de desenvolvimento deve </w:t>
-            </w:r>
-            <w:r>
-              <w:t xml:space="preserve">ser capaz de visualizar a “To-do List” </w:t>
+              <w:t>O desenvolvedor</w:t>
+            </w:r>
+            <w:r>
+              <w:t xml:space="preserve"> </w:t>
+            </w:r>
+            <w:r>
+              <w:t xml:space="preserve">e o gerente de projeto </w:t>
+            </w:r>
+            <w:r>
+              <w:t>deve</w:t>
+            </w:r>
+            <w:r>
+              <w:t>m</w:t>
+            </w:r>
+            <w:r>
+              <w:t xml:space="preserve"> </w:t>
+            </w:r>
+            <w:r>
+              <w:t>ser capaz</w:t>
+            </w:r>
+            <w:r>
+              <w:t>es</w:t>
+            </w:r>
+            <w:r>
+              <w:t xml:space="preserve"> de visualizar a “To-do List” </w:t>
             </w:r>
             <w:r>
               <w:t>do projeto</w:t>
@@ -1101,6 +1148,9 @@
             <w:vAlign w:val="center"/>
           </w:tcPr>
           <w:p>
+            <w:pPr>
+              <w:jc w:val="center"/>
+            </w:pPr>
             <w:r>
               <w:t>Essencial</w:t>
             </w:r>
@@ -1144,7 +1194,16 @@
           </w:tcPr>
           <w:p>
             <w:r>
-              <w:t>O desenvolvedor e o gerente de projetos</w:t>
+              <w:t>O desenvolvedor</w:t>
+            </w:r>
+            <w:r>
+              <w:t xml:space="preserve"> </w:t>
+            </w:r>
+            <w:r>
+              <w:t xml:space="preserve">e </w:t>
+            </w:r>
+            <w:r>
+              <w:t>o gerente de projetos</w:t>
             </w:r>
             <w:r>
               <w:t xml:space="preserve"> deve</w:t>
@@ -1191,6 +1250,9 @@
             <w:vAlign w:val="center"/>
           </w:tcPr>
           <w:p>
+            <w:pPr>
+              <w:jc w:val="center"/>
+            </w:pPr>
             <w:r>
               <w:t>Essencial</w:t>
             </w:r>
@@ -1254,6 +1316,9 @@
             <w:vAlign w:val="center"/>
           </w:tcPr>
           <w:p>
+            <w:pPr>
+              <w:jc w:val="center"/>
+            </w:pPr>
             <w:r>
               <w:t>Essencial</w:t>
             </w:r>
@@ -1317,6 +1382,9 @@
             <w:vAlign w:val="center"/>
           </w:tcPr>
           <w:p>
+            <w:pPr>
+              <w:jc w:val="center"/>
+            </w:pPr>
             <w:r>
               <w:t>Essencial</w:t>
             </w:r>
@@ -1368,6 +1436,9 @@
             <w:vAlign w:val="center"/>
           </w:tcPr>
           <w:p>
+            <w:pPr>
+              <w:jc w:val="center"/>
+            </w:pPr>
             <w:r>
               <w:t>Essencial</w:t>
             </w:r>
@@ -1419,6 +1490,9 @@
             <w:vAlign w:val="center"/>
           </w:tcPr>
           <w:p>
+            <w:pPr>
+              <w:jc w:val="center"/>
+            </w:pPr>
             <w:r>
               <w:t>Desejável</w:t>
             </w:r>
@@ -1473,6 +1547,9 @@
             <w:vAlign w:val="center"/>
           </w:tcPr>
           <w:p>
+            <w:pPr>
+              <w:jc w:val="center"/>
+            </w:pPr>
             <w:r>
               <w:t>Desejável</w:t>
             </w:r>
@@ -1488,6 +1565,69 @@
               <w:jc w:val="center"/>
             </w:pPr>
             <w:r>
+              <w:t>Alta</w:t>
+            </w:r>
+          </w:p>
+        </w:tc>
+      </w:tr>
+      <w:tr>
+        <w:tc>
+          <w:tcPr>
+            <w:tcW w:w="802" w:type="dxa"/>
+            <w:vAlign w:val="center"/>
+          </w:tcPr>
+          <w:p>
+            <w:r>
+              <w:t>RF15</w:t>
+            </w:r>
+          </w:p>
+        </w:tc>
+        <w:tc>
+          <w:tcPr>
+            <w:tcW w:w="5210" w:type="dxa"/>
+            <w:gridSpan w:val="2"/>
+            <w:vAlign w:val="center"/>
+          </w:tcPr>
+          <w:p>
+            <w:r>
+              <w:t xml:space="preserve">O gerente de projeto deve ser capaz de editar as informações </w:t>
+            </w:r>
+            <w:r>
+              <w:t>de</w:t>
+            </w:r>
+            <w:r>
+              <w:t xml:space="preserve"> projetos</w:t>
+            </w:r>
+            <w:r>
+              <w:t xml:space="preserve"> já existentes</w:t>
+            </w:r>
+          </w:p>
+        </w:tc>
+        <w:tc>
+          <w:tcPr>
+            <w:tcW w:w="1175" w:type="dxa"/>
+            <w:gridSpan w:val="2"/>
+            <w:vAlign w:val="center"/>
+          </w:tcPr>
+          <w:p>
+            <w:pPr>
+              <w:jc w:val="center"/>
+            </w:pPr>
+            <w:r>
+              <w:t>Essencial</w:t>
+            </w:r>
+          </w:p>
+        </w:tc>
+        <w:tc>
+          <w:tcPr>
+            <w:tcW w:w="1533" w:type="dxa"/>
+            <w:vAlign w:val="center"/>
+          </w:tcPr>
+          <w:p>
+            <w:pPr>
+              <w:jc w:val="center"/>
+            </w:pPr>
+            <w:r>
               <w:t>Mediano</w:t>
             </w:r>
           </w:p>
@@ -1501,7 +1641,7 @@
           </w:tcPr>
           <w:p>
             <w:r>
-              <w:t>RF15</w:t>
+              <w:t>RF16</w:t>
             </w:r>
           </w:p>
         </w:tc>
@@ -1513,13 +1653,7 @@
           </w:tcPr>
           <w:p>
             <w:r>
-              <w:t xml:space="preserve">O gerente de projeto deve ser capaz de editar as informações de </w:t>
-            </w:r>
-            <w:r>
-              <w:t>todos os projetos</w:t>
-            </w:r>
-            <w:r>
-              <w:t xml:space="preserve"> já existentes</w:t>
+              <w:t>O gerente de projeto deve ser capaz de cancelar um projeto</w:t>
             </w:r>
           </w:p>
         </w:tc>
@@ -1530,6 +1664,9 @@
             <w:vAlign w:val="center"/>
           </w:tcPr>
           <w:p>
+            <w:pPr>
+              <w:jc w:val="center"/>
+            </w:pPr>
             <w:r>
               <w:t>Essencial</w:t>
             </w:r>
@@ -1545,7 +1682,7 @@
               <w:jc w:val="center"/>
             </w:pPr>
             <w:r>
-              <w:t>Mediano</w:t>
+              <w:t>Simples</w:t>
             </w:r>
           </w:p>
         </w:tc>
@@ -1558,7 +1695,10 @@
           </w:tcPr>
           <w:p>
             <w:r>
-              <w:t>RF16</w:t>
+              <w:t>RF1</w:t>
+            </w:r>
+            <w:r>
+              <w:t>7</w:t>
             </w:r>
           </w:p>
         </w:tc>
@@ -1570,7 +1710,7 @@
           </w:tcPr>
           <w:p>
             <w:r>
-              <w:t>O gerente de projeto deve ser capaz de cancelar um projeto</w:t>
+              <w:t>O gerente de projeto deve ser capaz de gerar relatórios do projeto, contendo dados do projeto e itens da “To-do List” acompanhados de seus respectivos status</w:t>
             </w:r>
           </w:p>
         </w:tc>
@@ -1581,8 +1721,11 @@
             <w:vAlign w:val="center"/>
           </w:tcPr>
           <w:p>
-            <w:r>
-              <w:t>Essencial</w:t>
+            <w:pPr>
+              <w:jc w:val="center"/>
+            </w:pPr>
+            <w:r>
+              <w:t>Desejável</w:t>
             </w:r>
           </w:p>
         </w:tc>
@@ -1596,7 +1739,7 @@
               <w:jc w:val="center"/>
             </w:pPr>
             <w:r>
-              <w:t>Simples</w:t>
+              <w:t>Alta</w:t>
             </w:r>
           </w:p>
         </w:tc>
@@ -1609,10 +1752,10 @@
           </w:tcPr>
           <w:p>
             <w:r>
-              <w:t>RF1</w:t>
-            </w:r>
-            <w:r>
-              <w:t>7</w:t>
+              <w:t>RF</w:t>
+            </w:r>
+            <w:r>
+              <w:t>18</w:t>
             </w:r>
           </w:p>
         </w:tc>
@@ -1624,7 +1767,7 @@
           </w:tcPr>
           <w:p>
             <w:r>
-              <w:t>O gerente de projeto deve ser capaz de gerar relatórios do projeto, contendo dados do projeto e itens da “To-do List” acompanhados de seus respectivos status</w:t>
+              <w:t>O desenvolvedor e o gerente de projeto devem ser capazes de realizar logout no sistema</w:t>
             </w:r>
           </w:p>
         </w:tc>
@@ -1635,60 +1778,9 @@
             <w:vAlign w:val="center"/>
           </w:tcPr>
           <w:p>
-            <w:r>
-              <w:t>Desejável</w:t>
-            </w:r>
-          </w:p>
-        </w:tc>
-        <w:tc>
-          <w:tcPr>
-            <w:tcW w:w="1533" w:type="dxa"/>
-            <w:vAlign w:val="center"/>
-          </w:tcPr>
-          <w:p>
-            <w:pPr>
-              <w:jc w:val="center"/>
-            </w:pPr>
-            <w:r>
-              <w:t>Complexo</w:t>
-            </w:r>
-          </w:p>
-        </w:tc>
-      </w:tr>
-      <w:tr>
-        <w:tc>
-          <w:tcPr>
-            <w:tcW w:w="802" w:type="dxa"/>
-            <w:vAlign w:val="center"/>
-          </w:tcPr>
-          <w:p>
-            <w:r>
-              <w:t>RF</w:t>
-            </w:r>
-            <w:r>
-              <w:t>18</w:t>
-            </w:r>
-          </w:p>
-        </w:tc>
-        <w:tc>
-          <w:tcPr>
-            <w:tcW w:w="5210" w:type="dxa"/>
-            <w:gridSpan w:val="2"/>
-            <w:vAlign w:val="center"/>
-          </w:tcPr>
-          <w:p>
-            <w:r>
-              <w:t>O desenvolvedor e o gerente de projeto devem ser capazes de realizar logout no sistema</w:t>
-            </w:r>
-          </w:p>
-        </w:tc>
-        <w:tc>
-          <w:tcPr>
-            <w:tcW w:w="1175" w:type="dxa"/>
-            <w:gridSpan w:val="2"/>
-            <w:vAlign w:val="center"/>
-          </w:tcPr>
-          <w:p>
+            <w:pPr>
+              <w:jc w:val="center"/>
+            </w:pPr>
             <w:r>
               <w:t>Essencial</w:t>
             </w:r>
@@ -1719,7 +1811,6 @@
           </w:tcPr>
           <w:p>
             <w:pPr>
-              <w:jc w:val="center"/>
               <w:rPr>
                 <w:b/>
                 <w:bCs/>
@@ -1787,6 +1878,7 @@
           </w:tcPr>
           <w:p>
             <w:pPr>
+              <w:jc w:val="center"/>
               <w:rPr>
                 <w:b/>
                 <w:bCs/>
@@ -1855,6 +1947,9 @@
             <w:vAlign w:val="center"/>
           </w:tcPr>
           <w:p>
+            <w:pPr>
+              <w:jc w:val="center"/>
+            </w:pPr>
             <w:r>
               <w:t>Essencial</w:t>
             </w:r>
@@ -1906,6 +2001,9 @@
             <w:vAlign w:val="center"/>
           </w:tcPr>
           <w:p>
+            <w:pPr>
+              <w:jc w:val="center"/>
+            </w:pPr>
             <w:r>
               <w:t>Essencial</w:t>
             </w:r>
@@ -1957,6 +2055,9 @@
             <w:vAlign w:val="center"/>
           </w:tcPr>
           <w:p>
+            <w:pPr>
+              <w:jc w:val="center"/>
+            </w:pPr>
             <w:r>
               <w:t>Desejável</w:t>
             </w:r>

</xml_diff>